<commit_message>
adding component for header, bottom navigation, detail product page, account menu page
</commit_message>
<xml_diff>
--- a/docs/etc/Dokumentasi.docx
+++ b/docs/etc/Dokumentasi.docx
@@ -97,22 +97,36 @@
       </w:r>
     </w:p>
     <w:p>
+      <w:pPr>
+        <w:rPr>
+          <w:rStyle w:val="Hyperlink"/>
+        </w:rPr>
+      </w:pPr>
       <w:hyperlink r:id="rId10" w:history="1">
         <w:r>
           <w:rPr>
             <w:rStyle w:val="Hyperlink"/>
           </w:rPr>
-          <w:t>https://docs.ra</w:t>
+          <w:t>https://docs.rajaapi.com/dokumentasi/wilayah</w:t>
         </w:r>
-        <w:bookmarkStart w:id="0" w:name="_GoBack"/>
-        <w:bookmarkEnd w:id="0"/>
+      </w:hyperlink>
+    </w:p>
+    <w:p>
+      <w:r>
+        <w:t>VUE CHECKBOX LIBRARY</w:t>
+      </w:r>
+    </w:p>
+    <w:p>
+      <w:hyperlink r:id="rId11" w:anchor="installation" w:history="1">
         <w:r>
           <w:rPr>
             <w:rStyle w:val="Hyperlink"/>
           </w:rPr>
-          <w:t>jaapi.com/dokumentasi/wilayah</w:t>
+          <w:t>https://hamed-ehtesham.github.io/pretty-checkbox-vue/#installation</w:t>
         </w:r>
       </w:hyperlink>
+      <w:bookmarkStart w:id="0" w:name="_GoBack"/>
+      <w:bookmarkEnd w:id="0"/>
     </w:p>
     <w:sectPr>
       <w:pgSz w:w="12240" w:h="15840"/>

</xml_diff>

<commit_message>
adding form validation for login and signup, adding detail pengajuan barang and detail pengajuan barter
</commit_message>
<xml_diff>
--- a/docs/etc/Dokumentasi.docx
+++ b/docs/etc/Dokumentasi.docx
@@ -117,6 +117,11 @@
       </w:r>
     </w:p>
     <w:p>
+      <w:pPr>
+        <w:rPr>
+          <w:rStyle w:val="Hyperlink"/>
+        </w:rPr>
+      </w:pPr>
       <w:hyperlink r:id="rId11" w:anchor="installation" w:history="1">
         <w:r>
           <w:rPr>
@@ -125,8 +130,214 @@
           <w:t>https://hamed-ehtesham.github.io/pretty-checkbox-vue/#installation</w:t>
         </w:r>
       </w:hyperlink>
+    </w:p>
+    <w:p>
+      <w:pPr>
+        <w:rPr>
+          <w:rStyle w:val="Hyperlink"/>
+        </w:rPr>
+      </w:pPr>
+    </w:p>
+    <w:p>
+      <w:pPr>
+        <w:rPr>
+          <w:rStyle w:val="Hyperlink"/>
+        </w:rPr>
+      </w:pPr>
+    </w:p>
+    <w:p>
+      <w:pPr>
+        <w:rPr>
+          <w:rStyle w:val="Hyperlink"/>
+        </w:rPr>
+      </w:pPr>
+    </w:p>
+    <w:p>
+      <w:pPr>
+        <w:rPr>
+          <w:rStyle w:val="Hyperlink"/>
+        </w:rPr>
+      </w:pPr>
+    </w:p>
+    <w:p>
+      <w:pPr>
+        <w:rPr>
+          <w:rStyle w:val="Hyperlink"/>
+        </w:rPr>
+      </w:pPr>
+    </w:p>
+    <w:p>
+      <w:pPr>
+        <w:rPr>
+          <w:rStyle w:val="Hyperlink"/>
+        </w:rPr>
+      </w:pPr>
+    </w:p>
+    <w:p>
+      <w:pPr>
+        <w:rPr>
+          <w:rStyle w:val="Hyperlink"/>
+        </w:rPr>
+      </w:pPr>
+    </w:p>
+    <w:p>
+      <w:pPr>
+        <w:rPr>
+          <w:rStyle w:val="Hyperlink"/>
+        </w:rPr>
+      </w:pPr>
+    </w:p>
+    <w:p>
+      <w:pPr>
+        <w:rPr>
+          <w:rStyle w:val="Hyperlink"/>
+        </w:rPr>
+      </w:pPr>
+    </w:p>
+    <w:p>
+      <w:pPr>
+        <w:rPr>
+          <w:rStyle w:val="Hyperlink"/>
+        </w:rPr>
+      </w:pPr>
+      <w:r>
+        <w:rPr>
+          <w:rStyle w:val="Hyperlink"/>
+        </w:rPr>
+        <w:lastRenderedPageBreak/>
+        <w:t xml:space="preserve">Issues : </w:t>
+      </w:r>
+    </w:p>
+    <w:p>
+      <w:pPr>
+        <w:rPr>
+          <w:rStyle w:val="Hyperlink"/>
+        </w:rPr>
+      </w:pPr>
+      <w:r>
+        <w:rPr>
+          <w:rStyle w:val="Hyperlink"/>
+        </w:rPr>
+        <w:t>Quagga js untuk barcode pada browser android tidak bisa terdisplay karena getUserMedia tidak terdefined</w:t>
+      </w:r>
+    </w:p>
+    <w:p>
+      <w:pPr>
+        <w:rPr>
+          <w:rStyle w:val="Hyperlink"/>
+        </w:rPr>
+      </w:pPr>
+    </w:p>
+    <w:p>
+      <w:pPr>
+        <w:rPr>
+          <w:rStyle w:val="Hyperlink"/>
+        </w:rPr>
+      </w:pPr>
+      <w:r>
+        <w:rPr>
+          <w:rStyle w:val="Hyperlink"/>
+        </w:rPr>
+        <w:t>Solution : https</w:t>
+      </w:r>
       <w:bookmarkStart w:id="0" w:name="_GoBack"/>
       <w:bookmarkEnd w:id="0"/>
+      <w:r>
+        <w:rPr>
+          <w:rStyle w:val="Hyperlink"/>
+        </w:rPr>
+        <w:br/>
+      </w:r>
+      <w:r>
+        <w:rPr>
+          <w:noProof/>
+        </w:rPr>
+        <w:drawing>
+          <wp:inline distT="0" distB="0" distL="0" distR="0" wp14:anchorId="1C7E2917" wp14:editId="5AA0C19D">
+            <wp:extent cx="5943600" cy="5989320"/>
+            <wp:effectExtent l="0" t="0" r="0" b="0"/>
+            <wp:docPr id="1" name="Picture 1"/>
+            <wp:cNvGraphicFramePr>
+              <a:graphicFrameLocks xmlns:a="http://schemas.openxmlformats.org/drawingml/2006/main" noChangeAspect="1"/>
+            </wp:cNvGraphicFramePr>
+            <a:graphic xmlns:a="http://schemas.openxmlformats.org/drawingml/2006/main">
+              <a:graphicData uri="http://schemas.openxmlformats.org/drawingml/2006/picture">
+                <pic:pic xmlns:pic="http://schemas.openxmlformats.org/drawingml/2006/picture">
+                  <pic:nvPicPr>
+                    <pic:cNvPr id="1" name=""/>
+                    <pic:cNvPicPr/>
+                  </pic:nvPicPr>
+                  <pic:blipFill>
+                    <a:blip r:embed="rId12"/>
+                    <a:stretch>
+                      <a:fillRect/>
+                    </a:stretch>
+                  </pic:blipFill>
+                  <pic:spPr>
+                    <a:xfrm>
+                      <a:off x="0" y="0"/>
+                      <a:ext cx="5943600" cy="5989320"/>
+                    </a:xfrm>
+                    <a:prstGeom prst="rect">
+                      <a:avLst/>
+                    </a:prstGeom>
+                  </pic:spPr>
+                </pic:pic>
+              </a:graphicData>
+            </a:graphic>
+          </wp:inline>
+        </w:drawing>
+      </w:r>
+    </w:p>
+    <w:p>
+      <w:pPr>
+        <w:rPr>
+          <w:rStyle w:val="Hyperlink"/>
+        </w:rPr>
+      </w:pPr>
+    </w:p>
+    <w:p>
+      <w:r>
+        <w:rPr>
+          <w:noProof/>
+        </w:rPr>
+        <w:lastRenderedPageBreak/>
+        <w:drawing>
+          <wp:inline distT="0" distB="0" distL="0" distR="0" wp14:anchorId="1D29D297" wp14:editId="6880B867">
+            <wp:extent cx="5095875" cy="914400"/>
+            <wp:effectExtent l="0" t="0" r="9525" b="0"/>
+            <wp:docPr id="2" name="Picture 2"/>
+            <wp:cNvGraphicFramePr>
+              <a:graphicFrameLocks xmlns:a="http://schemas.openxmlformats.org/drawingml/2006/main" noChangeAspect="1"/>
+            </wp:cNvGraphicFramePr>
+            <a:graphic xmlns:a="http://schemas.openxmlformats.org/drawingml/2006/main">
+              <a:graphicData uri="http://schemas.openxmlformats.org/drawingml/2006/picture">
+                <pic:pic xmlns:pic="http://schemas.openxmlformats.org/drawingml/2006/picture">
+                  <pic:nvPicPr>
+                    <pic:cNvPr id="1" name=""/>
+                    <pic:cNvPicPr/>
+                  </pic:nvPicPr>
+                  <pic:blipFill>
+                    <a:blip r:embed="rId13"/>
+                    <a:stretch>
+                      <a:fillRect/>
+                    </a:stretch>
+                  </pic:blipFill>
+                  <pic:spPr>
+                    <a:xfrm>
+                      <a:off x="0" y="0"/>
+                      <a:ext cx="5095875" cy="914400"/>
+                    </a:xfrm>
+                    <a:prstGeom prst="rect">
+                      <a:avLst/>
+                    </a:prstGeom>
+                  </pic:spPr>
+                </pic:pic>
+              </a:graphicData>
+            </a:graphic>
+          </wp:inline>
+        </w:drawing>
+      </w:r>
     </w:p>
     <w:sectPr>
       <w:pgSz w:w="12240" w:h="15840"/>

</xml_diff>